<commit_message>
Lille opdatering af projektdokumentation efter review
</commit_message>
<xml_diff>
--- a/Møder/Review/Reviewnoter til vores projekt.docx
+++ b/Møder/Review/Reviewnoter til vores projekt.docx
@@ -205,206 +205,212 @@
       </w:r>
       <w:proofErr w:type="spellEnd"/>
       <w:r>
-        <w:t xml:space="preserve"> machine</w:t>
+        <w:t xml:space="preserve"> </w:t>
+      </w:r>
+      <w:proofErr w:type="spellStart"/>
+      <w:r>
+        <w:t>machine</w:t>
+      </w:r>
+      <w:proofErr w:type="spellEnd"/>
+    </w:p>
+    <w:p>
+      <w:pPr>
+        <w:pStyle w:val="Overskrift2"/>
+      </w:pPr>
+      <w:r>
+        <w:t>Ikke-funktionelle</w:t>
+      </w:r>
+    </w:p>
+    <w:p>
+      <w:pPr>
+        <w:pStyle w:val="Listeafsnit"/>
+        <w:numPr>
+          <w:ilvl w:val="0"/>
+          <w:numId w:val="1"/>
+        </w:numPr>
+      </w:pPr>
+      <w:r>
+        <w:t>Brugergrænseflade skal ikke stå i ikke-funktionelle</w:t>
+      </w:r>
+      <w:r>
+        <w:t xml:space="preserve"> </w:t>
+      </w:r>
+      <w:r>
+        <w:t>krav</w:t>
+      </w:r>
+    </w:p>
+    <w:p>
+      <w:pPr>
+        <w:pStyle w:val="Listeafsnit"/>
+        <w:numPr>
+          <w:ilvl w:val="0"/>
+          <w:numId w:val="1"/>
+        </w:numPr>
+      </w:pPr>
+      <w:r>
+        <w:t>Beskriv opløsningen på målingerne fra måleenhederne</w:t>
+      </w:r>
+    </w:p>
+    <w:p>
+      <w:pPr>
+        <w:pStyle w:val="Listeafsnit"/>
+        <w:numPr>
+          <w:ilvl w:val="0"/>
+          <w:numId w:val="1"/>
+        </w:numPr>
+      </w:pPr>
+      <w:r>
+        <w:t>Måleenhed: mål power factor</w:t>
+      </w:r>
+    </w:p>
+    <w:p>
+      <w:pPr>
+        <w:pStyle w:val="Overskrift1"/>
+      </w:pPr>
+      <w:r>
+        <w:t>Accepttestspecifikation</w:t>
+      </w:r>
+    </w:p>
+    <w:p>
+      <w:pPr>
+        <w:pStyle w:val="Listeafsnit"/>
+        <w:numPr>
+          <w:ilvl w:val="0"/>
+          <w:numId w:val="1"/>
+        </w:numPr>
+      </w:pPr>
+      <w:r>
+        <w:t xml:space="preserve">Visuel test suppleres med måling </w:t>
+      </w:r>
+    </w:p>
+    <w:p>
+      <w:pPr>
+        <w:pStyle w:val="Overskrift1"/>
+      </w:pPr>
+      <w:r>
+        <w:t xml:space="preserve">Arkitektur </w:t>
+      </w:r>
+    </w:p>
+    <w:p>
+      <w:pPr>
+        <w:pStyle w:val="Listeafsnit"/>
+        <w:numPr>
+          <w:ilvl w:val="0"/>
+          <w:numId w:val="1"/>
+        </w:numPr>
+      </w:pPr>
+      <w:proofErr w:type="spellStart"/>
+      <w:r>
+        <w:t>Bdd</w:t>
+      </w:r>
+      <w:proofErr w:type="spellEnd"/>
+      <w:r>
+        <w:t>: part af hvad den måler i måleenhed</w:t>
+      </w:r>
+    </w:p>
+    <w:p>
+      <w:pPr>
+        <w:pStyle w:val="Listeafsnit"/>
+        <w:numPr>
+          <w:ilvl w:val="0"/>
+          <w:numId w:val="1"/>
+        </w:numPr>
+      </w:pPr>
+      <w:r>
+        <w:t xml:space="preserve">Niveauerne passer ikke helt </w:t>
+      </w:r>
+    </w:p>
+    <w:p>
+      <w:pPr>
+        <w:pStyle w:val="Listeafsnit"/>
+        <w:numPr>
+          <w:ilvl w:val="0"/>
+          <w:numId w:val="1"/>
+        </w:numPr>
+      </w:pPr>
+      <w:r>
+        <w:t>HMI og PLC passer ikke helt sammen</w:t>
+      </w:r>
+    </w:p>
+    <w:p>
+      <w:pPr>
+        <w:pStyle w:val="Listeafsnit"/>
+        <w:numPr>
+          <w:ilvl w:val="0"/>
+          <w:numId w:val="1"/>
+        </w:numPr>
+      </w:pPr>
+      <w:proofErr w:type="spellStart"/>
+      <w:r>
+        <w:t>PSoC</w:t>
+      </w:r>
+      <w:proofErr w:type="spellEnd"/>
+      <w:r>
+        <w:t xml:space="preserve"> 5, PLC og HMI er for dybt beskre</w:t>
+      </w:r>
+      <w:r>
+        <w:t>vet</w:t>
+      </w:r>
+    </w:p>
+    <w:p>
+      <w:pPr>
+        <w:pStyle w:val="Listeafsnit"/>
+        <w:numPr>
+          <w:ilvl w:val="0"/>
+          <w:numId w:val="1"/>
+        </w:numPr>
+      </w:pPr>
+      <w:r>
+        <w:t>Tilføj spændingerne</w:t>
+      </w:r>
+    </w:p>
+    <w:p>
+      <w:pPr>
+        <w:pStyle w:val="Listeafsnit"/>
+        <w:numPr>
+          <w:ilvl w:val="0"/>
+          <w:numId w:val="1"/>
+        </w:numPr>
+      </w:pPr>
+      <w:r>
+        <w:t xml:space="preserve">IBD: opdateres efter </w:t>
+      </w:r>
+      <w:proofErr w:type="spellStart"/>
+      <w:r>
+        <w:t>BDD’en</w:t>
+      </w:r>
+      <w:proofErr w:type="spellEnd"/>
+      <w:r>
+        <w:t xml:space="preserve"> er lavet</w:t>
+      </w:r>
+    </w:p>
+    <w:p>
+      <w:pPr>
+        <w:pStyle w:val="Listeafsnit"/>
+        <w:numPr>
+          <w:ilvl w:val="0"/>
+          <w:numId w:val="1"/>
+        </w:numPr>
+      </w:pPr>
+      <w:r>
+        <w:t>Ryk signalbeskrivelsen</w:t>
+      </w:r>
+    </w:p>
+    <w:p>
+      <w:pPr>
+        <w:pStyle w:val="Listeafsnit"/>
+        <w:numPr>
+          <w:ilvl w:val="0"/>
+          <w:numId w:val="1"/>
+        </w:numPr>
+      </w:pPr>
+      <w:r>
+        <w:t>Allokeringsdiagram (tjek formalitet): b</w:t>
       </w:r>
       <w:bookmarkStart w:id="0" w:name="_GoBack"/>
       <w:bookmarkEnd w:id="0"/>
-    </w:p>
-    <w:p>
-      <w:pPr>
-        <w:pStyle w:val="Overskrift2"/>
-      </w:pPr>
-      <w:r>
-        <w:t>Ikke-funktionelle</w:t>
-      </w:r>
-    </w:p>
-    <w:p>
-      <w:pPr>
-        <w:pStyle w:val="Listeafsnit"/>
-        <w:numPr>
-          <w:ilvl w:val="0"/>
-          <w:numId w:val="1"/>
-        </w:numPr>
-      </w:pPr>
-      <w:r>
-        <w:t>Brugergrænseflade skal ikke stå i ikke-funktionelle</w:t>
-      </w:r>
-      <w:r>
-        <w:t xml:space="preserve"> </w:t>
-      </w:r>
-      <w:r>
-        <w:t>krav</w:t>
-      </w:r>
-    </w:p>
-    <w:p>
-      <w:pPr>
-        <w:pStyle w:val="Listeafsnit"/>
-        <w:numPr>
-          <w:ilvl w:val="0"/>
-          <w:numId w:val="1"/>
-        </w:numPr>
-      </w:pPr>
-      <w:r>
-        <w:t>Beskriv opløsningen på målingerne fra måleenhederne</w:t>
-      </w:r>
-    </w:p>
-    <w:p>
-      <w:pPr>
-        <w:pStyle w:val="Listeafsnit"/>
-        <w:numPr>
-          <w:ilvl w:val="0"/>
-          <w:numId w:val="1"/>
-        </w:numPr>
-      </w:pPr>
-      <w:r>
-        <w:t>Måleenhed: mål power factor</w:t>
-      </w:r>
-    </w:p>
-    <w:p>
-      <w:pPr>
-        <w:pStyle w:val="Overskrift1"/>
-      </w:pPr>
-      <w:r>
-        <w:t>Accepttestspecifikation</w:t>
-      </w:r>
-    </w:p>
-    <w:p>
-      <w:pPr>
-        <w:pStyle w:val="Listeafsnit"/>
-        <w:numPr>
-          <w:ilvl w:val="0"/>
-          <w:numId w:val="1"/>
-        </w:numPr>
-      </w:pPr>
-      <w:r>
-        <w:t xml:space="preserve">Visuel test suppleres med måling </w:t>
-      </w:r>
-    </w:p>
-    <w:p>
-      <w:pPr>
-        <w:pStyle w:val="Overskrift1"/>
-      </w:pPr>
-      <w:r>
-        <w:t xml:space="preserve">Arkitektur </w:t>
-      </w:r>
-    </w:p>
-    <w:p>
-      <w:pPr>
-        <w:pStyle w:val="Listeafsnit"/>
-        <w:numPr>
-          <w:ilvl w:val="0"/>
-          <w:numId w:val="1"/>
-        </w:numPr>
-      </w:pPr>
-      <w:proofErr w:type="spellStart"/>
-      <w:r>
-        <w:t>Bdd</w:t>
-      </w:r>
-      <w:proofErr w:type="spellEnd"/>
-      <w:r>
-        <w:t>: part af hvad den måler i måleenhed</w:t>
-      </w:r>
-    </w:p>
-    <w:p>
-      <w:pPr>
-        <w:pStyle w:val="Listeafsnit"/>
-        <w:numPr>
-          <w:ilvl w:val="0"/>
-          <w:numId w:val="1"/>
-        </w:numPr>
-      </w:pPr>
-      <w:r>
-        <w:t xml:space="preserve">Niveauerne passer ikke helt </w:t>
-      </w:r>
-    </w:p>
-    <w:p>
-      <w:pPr>
-        <w:pStyle w:val="Listeafsnit"/>
-        <w:numPr>
-          <w:ilvl w:val="0"/>
-          <w:numId w:val="1"/>
-        </w:numPr>
-      </w:pPr>
-      <w:r>
-        <w:t>HMI og PLC passer ikke helt sammen</w:t>
-      </w:r>
-    </w:p>
-    <w:p>
-      <w:pPr>
-        <w:pStyle w:val="Listeafsnit"/>
-        <w:numPr>
-          <w:ilvl w:val="0"/>
-          <w:numId w:val="1"/>
-        </w:numPr>
-      </w:pPr>
-      <w:proofErr w:type="spellStart"/>
-      <w:r>
-        <w:t>PSoC</w:t>
-      </w:r>
-      <w:proofErr w:type="spellEnd"/>
-      <w:r>
-        <w:t xml:space="preserve"> 5, PLC og HMI er for dybt </w:t>
-      </w:r>
-      <w:proofErr w:type="spellStart"/>
-      <w:r>
-        <w:t>beskrivet</w:t>
-      </w:r>
-      <w:proofErr w:type="spellEnd"/>
-    </w:p>
-    <w:p>
-      <w:pPr>
-        <w:pStyle w:val="Listeafsnit"/>
-        <w:numPr>
-          <w:ilvl w:val="0"/>
-          <w:numId w:val="1"/>
-        </w:numPr>
-      </w:pPr>
-      <w:r>
-        <w:t>Tilføj spændingerne</w:t>
-      </w:r>
-    </w:p>
-    <w:p>
-      <w:pPr>
-        <w:pStyle w:val="Listeafsnit"/>
-        <w:numPr>
-          <w:ilvl w:val="0"/>
-          <w:numId w:val="1"/>
-        </w:numPr>
-      </w:pPr>
-      <w:r>
-        <w:t xml:space="preserve">IBD: opdateres efter </w:t>
-      </w:r>
-      <w:proofErr w:type="spellStart"/>
-      <w:r>
-        <w:t>BDD’en</w:t>
-      </w:r>
-      <w:proofErr w:type="spellEnd"/>
-      <w:r>
-        <w:t xml:space="preserve"> er lavet</w:t>
-      </w:r>
-    </w:p>
-    <w:p>
-      <w:pPr>
-        <w:pStyle w:val="Listeafsnit"/>
-        <w:numPr>
-          <w:ilvl w:val="0"/>
-          <w:numId w:val="1"/>
-        </w:numPr>
-      </w:pPr>
-      <w:r>
-        <w:t>Ryk signalbeskrivelsen</w:t>
-      </w:r>
-    </w:p>
-    <w:p>
-      <w:pPr>
-        <w:pStyle w:val="Listeafsnit"/>
-        <w:numPr>
-          <w:ilvl w:val="0"/>
-          <w:numId w:val="1"/>
-        </w:numPr>
-      </w:pPr>
-      <w:r>
-        <w:t>Allokeringsdiagram (tjek formalitet): brugergrænseflade skal laves om til HMI</w:t>
+      <w:r>
+        <w:t>rugergrænseflade skal laves om til HMI</w:t>
       </w:r>
     </w:p>
     <w:sectPr>
@@ -775,6 +781,7 @@
     <w:lsdException w:name="HTML Sample" w:semiHidden="1" w:unhideWhenUsed="1"/>
     <w:lsdException w:name="HTML Typewriter" w:semiHidden="1" w:unhideWhenUsed="1"/>
     <w:lsdException w:name="HTML Variable" w:semiHidden="1" w:unhideWhenUsed="1"/>
+    <w:lsdException w:name="Normal Table" w:semiHidden="1" w:unhideWhenUsed="1"/>
     <w:lsdException w:name="annotation subject" w:semiHidden="1" w:unhideWhenUsed="1"/>
     <w:lsdException w:name="No List" w:semiHidden="1" w:unhideWhenUsed="1"/>
     <w:lsdException w:name="Outline List 1" w:semiHidden="1" w:unhideWhenUsed="1"/>
@@ -819,6 +826,7 @@
     <w:lsdException w:name="Table Professional" w:semiHidden="1" w:unhideWhenUsed="1"/>
     <w:lsdException w:name="Table Subtle 1" w:semiHidden="1" w:unhideWhenUsed="1"/>
     <w:lsdException w:name="Table Subtle 2" w:semiHidden="1" w:unhideWhenUsed="1"/>
+    <w:lsdException w:name="Table Web 1" w:semiHidden="1" w:unhideWhenUsed="1"/>
     <w:lsdException w:name="Table Web 2" w:semiHidden="1" w:unhideWhenUsed="1"/>
     <w:lsdException w:name="Table Web 3" w:semiHidden="1" w:unhideWhenUsed="1"/>
     <w:lsdException w:name="Balloon Text" w:semiHidden="1" w:unhideWhenUsed="1"/>

</xml_diff>